<commit_message>
Update Sensores y actuadores.docx
</commit_message>
<xml_diff>
--- a/Sensores y actuadores.docx
+++ b/Sensores y actuadores.docx
@@ -1,15 +1,27 @@
 
 <file path=word/document.xml><?xml version="1.0" encoding="utf-8"?>
-<w:document xmlns:wpc="http://schemas.microsoft.com/office/word/2010/wordprocessingCanvas" xmlns:cx="http://schemas.microsoft.com/office/drawing/2014/chartex" xmlns:cx1="http://schemas.microsoft.com/office/drawing/2015/9/8/chartex" xmlns:cx2="http://schemas.microsoft.com/office/drawing/2015/10/21/chartex" xmlns:cx3="http://schemas.microsoft.com/office/drawing/2016/5/9/chartex" xmlns:cx4="http://schemas.microsoft.com/office/drawing/2016/5/10/chartex" xmlns:cx5="http://schemas.microsoft.com/office/drawing/2016/5/11/chartex" xmlns:cx6="http://schemas.microsoft.com/office/drawing/2016/5/12/chartex" xmlns:cx7="http://schemas.microsoft.com/office/drawing/2016/5/13/chartex" xmlns:cx8="http://schemas.microsoft.com/office/drawing/2016/5/14/chartex" xmlns:mc="http://schemas.openxmlformats.org/markup-compatibility/2006" xmlns:aink="http://schemas.microsoft.com/office/drawing/2016/ink" xmlns:am3d="http://schemas.microsoft.com/office/drawing/2017/model3d" xmlns:o="urn:schemas-microsoft-com:office:office" xmlns:r="http://schemas.openxmlformats.org/officeDocument/2006/relationships" xmlns:m="http://schemas.openxmlformats.org/officeDocument/2006/math" xmlns:v="urn:schemas-microsoft-com:vml" xmlns:wp14="http://schemas.microsoft.com/office/word/2010/wordprocessingDrawing" xmlns:wp="http://schemas.openxmlformats.org/drawingml/2006/wordprocessingDrawing" xmlns:w10="urn:schemas-microsoft-com:office:word" xmlns:w="http://schemas.openxmlformats.org/wordprocessingml/2006/main" xmlns:w14="http://schemas.microsoft.com/office/word/2010/wordml" xmlns:w15="http://schemas.microsoft.com/office/word/2012/wordml" xmlns:w16cid="http://schemas.microsoft.com/office/word/2016/wordml/cid" xmlns:w16se="http://schemas.microsoft.com/office/word/2015/wordml/symex" xmlns:wpg="http://schemas.microsoft.com/office/word/2010/wordprocessingGroup" xmlns:wpi="http://schemas.microsoft.com/office/word/2010/wordprocessingInk" xmlns:wne="http://schemas.microsoft.com/office/word/2006/wordml" xmlns:wps="http://schemas.microsoft.com/office/word/2010/wordprocessingShape" mc:Ignorable="w14 w15 w16se w16cid wp14">
+<w:document xmlns:wpc="http://schemas.microsoft.com/office/word/2010/wordprocessingCanvas" xmlns:cx="http://schemas.microsoft.com/office/drawing/2014/chartex" xmlns:cx1="http://schemas.microsoft.com/office/drawing/2015/9/8/chartex" xmlns:cx2="http://schemas.microsoft.com/office/drawing/2015/10/21/chartex" xmlns:cx3="http://schemas.microsoft.com/office/drawing/2016/5/9/chartex" xmlns:cx4="http://schemas.microsoft.com/office/drawing/2016/5/10/chartex" xmlns:cx5="http://schemas.microsoft.com/office/drawing/2016/5/11/chartex" xmlns:cx6="http://schemas.microsoft.com/office/drawing/2016/5/12/chartex" xmlns:cx7="http://schemas.microsoft.com/office/drawing/2016/5/13/chartex" xmlns:cx8="http://schemas.microsoft.com/office/drawing/2016/5/14/chartex" xmlns:mc="http://schemas.openxmlformats.org/markup-compatibility/2006" xmlns:aink="http://schemas.microsoft.com/office/drawing/2016/ink" xmlns:am3d="http://schemas.microsoft.com/office/drawing/2017/model3d" xmlns:o="urn:schemas-microsoft-com:office:office" xmlns:r="http://schemas.openxmlformats.org/officeDocument/2006/relationships" xmlns:m="http://schemas.openxmlformats.org/officeDocument/2006/math" xmlns:v="urn:schemas-microsoft-com:vml" xmlns:wp14="http://schemas.microsoft.com/office/word/2010/wordprocessingDrawing" xmlns:wp="http://schemas.openxmlformats.org/drawingml/2006/wordprocessingDrawing" xmlns:w10="urn:schemas-microsoft-com:office:word" xmlns:w="http://schemas.openxmlformats.org/wordprocessingml/2006/main" xmlns:w14="http://schemas.microsoft.com/office/word/2010/wordml" xmlns:w15="http://schemas.microsoft.com/office/word/2012/wordml" xmlns:w16cex="http://schemas.microsoft.com/office/word/2018/wordml/cex" xmlns:w16cid="http://schemas.microsoft.com/office/word/2016/wordml/cid" xmlns:w16="http://schemas.microsoft.com/office/word/2018/wordml" xmlns:w16se="http://schemas.microsoft.com/office/word/2015/wordml/symex" xmlns:wpg="http://schemas.microsoft.com/office/word/2010/wordprocessingGroup" xmlns:wpi="http://schemas.microsoft.com/office/word/2010/wordprocessingInk" xmlns:wne="http://schemas.microsoft.com/office/word/2006/wordml" xmlns:wps="http://schemas.microsoft.com/office/word/2010/wordprocessingShape" mc:Ignorable="w14 w15 w16se w16cid w16 w16cex wp14">
   <w:body>
     <w:p>
       <w:pPr>
         <w:pStyle w:val="Ttulo1"/>
-      </w:pPr>
-      <w:r>
-        <w:t>Sensores y actuadores –grupo A109</w:t>
-      </w:r>
-    </w:p>
+        <w:rPr>
+          <w:b/>
+          <w:bCs/>
+          <w:u w:val="single"/>
+        </w:rPr>
+      </w:pPr>
+      <w:bookmarkStart w:id="0" w:name="_GoBack"/>
+      <w:r>
+        <w:rPr>
+          <w:b/>
+          <w:bCs/>
+          <w:u w:val="single"/>
+        </w:rPr>
+        <w:t xml:space="preserve">Sensores y actuadores </w:t>
+      </w:r>
+    </w:p>
+    <w:bookmarkEnd w:id="0"/>
     <w:p>
       <w:pPr>
         <w:pStyle w:val="Ttulo1"/>
@@ -65,14 +77,14 @@
             <w:shd w:val="clear" w:color="auto" w:fill="D0CECE" w:themeFill="background2" w:themeFillShade="E6"/>
           </w:tcPr>
           <w:p>
+            <w:proofErr w:type="spellStart"/>
             <w:r>
               <w:t>N</w:t>
             </w:r>
             <w:r>
               <w:t>º</w:t>
             </w:r>
-            <w:bookmarkStart w:id="0" w:name="_GoBack"/>
-            <w:bookmarkEnd w:id="0"/>
+            <w:proofErr w:type="spellEnd"/>
             <w:r>
               <w:t xml:space="preserve"> de matrícula</w:t>
             </w:r>
@@ -247,7 +259,10 @@
         <w:pStyle w:val="Ttulo1"/>
       </w:pPr>
       <w:r>
-        <w:t>Título y resumen</w:t>
+        <w:t>Asistencias estadística</w:t>
+      </w:r>
+      <w:r>
+        <w:t xml:space="preserve"> y resumen</w:t>
       </w:r>
     </w:p>
     <w:p>
@@ -255,8 +270,13 @@
         <w:pStyle w:val="Ttulo4"/>
       </w:pPr>
       <w:r>
-        <w:t>Dispositivo de análisis de asistencias y procesamiento de datos con arduino</w:t>
-      </w:r>
+        <w:t xml:space="preserve">Dispositivo de análisis de asistencias y procesamiento de datos con </w:t>
+      </w:r>
+      <w:proofErr w:type="spellStart"/>
+      <w:r>
+        <w:t>arduino</w:t>
+      </w:r>
+      <w:proofErr w:type="spellEnd"/>
     </w:p>
     <w:p>
       <w:r>
@@ -266,7 +286,27 @@
           <w:sz w:val="18"/>
           <w:szCs w:val="18"/>
         </w:rPr>
-        <w:t>El sistema consiste en dos sensores de ultrasonido que detectan, procesando a través del programa si ha detectado algo primero el sensor exterior o el interior, entrandas o salidas de una clase. El programa va a ir almacenando esos datos en una tabla asignando el número de asistencias a cada asignatura.</w:t>
+        <w:t xml:space="preserve">El sistema consiste en dos sensores de ultrasonido que detectan, procesando a través del programa si ha detectado algo primero el sensor exterior o el interior, </w:t>
+      </w:r>
+      <w:proofErr w:type="spellStart"/>
+      <w:r>
+        <w:rPr>
+          <w:rFonts w:ascii="Calibri" w:eastAsia="Calibri" w:hAnsi="Calibri" w:cs="Calibri"/>
+          <w:color w:val="333333"/>
+          <w:sz w:val="18"/>
+          <w:szCs w:val="18"/>
+        </w:rPr>
+        <w:t>entrandas</w:t>
+      </w:r>
+      <w:proofErr w:type="spellEnd"/>
+      <w:r>
+        <w:rPr>
+          <w:rFonts w:ascii="Calibri" w:eastAsia="Calibri" w:hAnsi="Calibri" w:cs="Calibri"/>
+          <w:color w:val="333333"/>
+          <w:sz w:val="18"/>
+          <w:szCs w:val="18"/>
+        </w:rPr>
+        <w:t xml:space="preserve"> o salidas de una clase. El programa va a ir almacenando esos datos en una tabla asignando el número de asistencias a cada asignatura.</w:t>
       </w:r>
     </w:p>
     <w:p>
@@ -503,7 +543,7 @@
               </wp:anchor>
             </w:drawing>
           </mc:Choice>
-          <mc:Fallback xmlns:a="http://schemas.openxmlformats.org/drawingml/2006/main" xmlns:pic="http://schemas.openxmlformats.org/drawingml/2006/picture" xmlns:a14="http://schemas.microsoft.com/office/drawing/2010/main">
+          <mc:Fallback xmlns:a14="http://schemas.microsoft.com/office/drawing/2010/main" xmlns:pic="http://schemas.openxmlformats.org/drawingml/2006/picture" xmlns:a="http://schemas.openxmlformats.org/drawingml/2006/main">
             <w:pict>
               <v:shapetype id="_x0000_t67" coordsize="21600,21600" o:spt="67" adj="16200,5400" path="m0@0l@1@0@1,0@2,0@2@0,21600@0,10800,21600xe" w14:anchorId="4E560BFA">
                 <v:stroke joinstyle="miter"/>
@@ -632,7 +672,7 @@
               </wp:anchor>
             </w:drawing>
           </mc:Choice>
-          <mc:Fallback xmlns:a="http://schemas.openxmlformats.org/drawingml/2006/main" xmlns:pic="http://schemas.openxmlformats.org/drawingml/2006/picture" xmlns:a14="http://schemas.microsoft.com/office/drawing/2010/main">
+          <mc:Fallback xmlns:a14="http://schemas.microsoft.com/office/drawing/2010/main" xmlns:pic="http://schemas.openxmlformats.org/drawingml/2006/picture" xmlns:a="http://schemas.openxmlformats.org/drawingml/2006/main">
             <w:pict>
               <v:shapetype id="_x0000_t66" coordsize="21600,21600" o:spt="66" adj="5400,5400" path="m@0,l@0@1,21600@1,21600@2@0@2@0,21600,,10800xe" w14:anchorId="3B24515F">
                 <v:stroke joinstyle="miter"/>
@@ -961,7 +1001,25 @@
           <w:sz w:val="18"/>
           <w:szCs w:val="18"/>
         </w:rPr>
-        <w:t>El sensor se basa simplemente en medir el tiempo entre el envío y la recepción de un pulso sonoro. Sabemos que la velocidad del sonido es 343 m/s en condiciones de temperatura 20 ºC, 50% de humedad, presión atmosférica a nivel del mar.</w:t>
+        <w:t xml:space="preserve">El sensor se basa simplemente en medir el tiempo entre el envío y la recepción de un pulso sonoro. Sabemos que la velocidad del sonido es 343 m/s en condiciones de temperatura 20 </w:t>
+      </w:r>
+      <w:proofErr w:type="spellStart"/>
+      <w:r>
+        <w:rPr>
+          <w:rFonts w:ascii="Calibri" w:eastAsia="Calibri" w:hAnsi="Calibri" w:cs="Calibri"/>
+          <w:sz w:val="18"/>
+          <w:szCs w:val="18"/>
+        </w:rPr>
+        <w:t>ºC</w:t>
+      </w:r>
+      <w:proofErr w:type="spellEnd"/>
+      <w:r>
+        <w:rPr>
+          <w:rFonts w:ascii="Calibri" w:eastAsia="Calibri" w:hAnsi="Calibri" w:cs="Calibri"/>
+          <w:sz w:val="18"/>
+          <w:szCs w:val="18"/>
+        </w:rPr>
+        <w:t>, 50% de humedad, presión atmosférica a nivel del mar.</w:t>
       </w:r>
     </w:p>
     <w:p>
@@ -1024,7 +1082,7 @@
 </file>
 
 <file path=word/endnotes.xml><?xml version="1.0" encoding="utf-8"?>
-<w:endnotes xmlns:wpc="http://schemas.microsoft.com/office/word/2010/wordprocessingCanvas" xmlns:cx="http://schemas.microsoft.com/office/drawing/2014/chartex" xmlns:cx1="http://schemas.microsoft.com/office/drawing/2015/9/8/chartex" xmlns:cx2="http://schemas.microsoft.com/office/drawing/2015/10/21/chartex" xmlns:cx3="http://schemas.microsoft.com/office/drawing/2016/5/9/chartex" xmlns:cx4="http://schemas.microsoft.com/office/drawing/2016/5/10/chartex" xmlns:cx5="http://schemas.microsoft.com/office/drawing/2016/5/11/chartex" xmlns:cx6="http://schemas.microsoft.com/office/drawing/2016/5/12/chartex" xmlns:cx7="http://schemas.microsoft.com/office/drawing/2016/5/13/chartex" xmlns:cx8="http://schemas.microsoft.com/office/drawing/2016/5/14/chartex" xmlns:mc="http://schemas.openxmlformats.org/markup-compatibility/2006" xmlns:aink="http://schemas.microsoft.com/office/drawing/2016/ink" xmlns:am3d="http://schemas.microsoft.com/office/drawing/2017/model3d" xmlns:o="urn:schemas-microsoft-com:office:office" xmlns:r="http://schemas.openxmlformats.org/officeDocument/2006/relationships" xmlns:m="http://schemas.openxmlformats.org/officeDocument/2006/math" xmlns:v="urn:schemas-microsoft-com:vml" xmlns:wp14="http://schemas.microsoft.com/office/word/2010/wordprocessingDrawing" xmlns:wp="http://schemas.openxmlformats.org/drawingml/2006/wordprocessingDrawing" xmlns:w10="urn:schemas-microsoft-com:office:word" xmlns:w="http://schemas.openxmlformats.org/wordprocessingml/2006/main" xmlns:w14="http://schemas.microsoft.com/office/word/2010/wordml" xmlns:w15="http://schemas.microsoft.com/office/word/2012/wordml" xmlns:w16cid="http://schemas.microsoft.com/office/word/2016/wordml/cid" xmlns:w16se="http://schemas.microsoft.com/office/word/2015/wordml/symex" xmlns:wpg="http://schemas.microsoft.com/office/word/2010/wordprocessingGroup" xmlns:wpi="http://schemas.microsoft.com/office/word/2010/wordprocessingInk" xmlns:wne="http://schemas.microsoft.com/office/word/2006/wordml" xmlns:wps="http://schemas.microsoft.com/office/word/2010/wordprocessingShape" mc:Ignorable="w14 w15 w16se w16cid wp14">
+<w:endnotes xmlns:wpc="http://schemas.microsoft.com/office/word/2010/wordprocessingCanvas" xmlns:cx="http://schemas.microsoft.com/office/drawing/2014/chartex" xmlns:cx1="http://schemas.microsoft.com/office/drawing/2015/9/8/chartex" xmlns:cx2="http://schemas.microsoft.com/office/drawing/2015/10/21/chartex" xmlns:cx3="http://schemas.microsoft.com/office/drawing/2016/5/9/chartex" xmlns:cx4="http://schemas.microsoft.com/office/drawing/2016/5/10/chartex" xmlns:cx5="http://schemas.microsoft.com/office/drawing/2016/5/11/chartex" xmlns:cx6="http://schemas.microsoft.com/office/drawing/2016/5/12/chartex" xmlns:cx7="http://schemas.microsoft.com/office/drawing/2016/5/13/chartex" xmlns:cx8="http://schemas.microsoft.com/office/drawing/2016/5/14/chartex" xmlns:mc="http://schemas.openxmlformats.org/markup-compatibility/2006" xmlns:aink="http://schemas.microsoft.com/office/drawing/2016/ink" xmlns:am3d="http://schemas.microsoft.com/office/drawing/2017/model3d" xmlns:o="urn:schemas-microsoft-com:office:office" xmlns:r="http://schemas.openxmlformats.org/officeDocument/2006/relationships" xmlns:m="http://schemas.openxmlformats.org/officeDocument/2006/math" xmlns:v="urn:schemas-microsoft-com:vml" xmlns:wp14="http://schemas.microsoft.com/office/word/2010/wordprocessingDrawing" xmlns:wp="http://schemas.openxmlformats.org/drawingml/2006/wordprocessingDrawing" xmlns:w10="urn:schemas-microsoft-com:office:word" xmlns:w="http://schemas.openxmlformats.org/wordprocessingml/2006/main" xmlns:w14="http://schemas.microsoft.com/office/word/2010/wordml" xmlns:w15="http://schemas.microsoft.com/office/word/2012/wordml" xmlns:w16cex="http://schemas.microsoft.com/office/word/2018/wordml/cex" xmlns:w16cid="http://schemas.microsoft.com/office/word/2016/wordml/cid" xmlns:w16="http://schemas.microsoft.com/office/word/2018/wordml" xmlns:w16se="http://schemas.microsoft.com/office/word/2015/wordml/symex" xmlns:wpg="http://schemas.microsoft.com/office/word/2010/wordprocessingGroup" xmlns:wpi="http://schemas.microsoft.com/office/word/2010/wordprocessingInk" xmlns:wne="http://schemas.microsoft.com/office/word/2006/wordml" xmlns:wps="http://schemas.microsoft.com/office/word/2010/wordprocessingShape" mc:Ignorable="w14 w15 w16se w16cid w16 w16cex wp14">
   <w:endnote w:type="separator" w:id="-1">
     <w:p>
       <w:pPr>
@@ -1049,7 +1107,7 @@
 </file>
 
 <file path=word/footer1.xml><?xml version="1.0" encoding="utf-8"?>
-<w:ftr xmlns:wpc="http://schemas.microsoft.com/office/word/2010/wordprocessingCanvas" xmlns:cx="http://schemas.microsoft.com/office/drawing/2014/chartex" xmlns:cx1="http://schemas.microsoft.com/office/drawing/2015/9/8/chartex" xmlns:cx2="http://schemas.microsoft.com/office/drawing/2015/10/21/chartex" xmlns:cx3="http://schemas.microsoft.com/office/drawing/2016/5/9/chartex" xmlns:cx4="http://schemas.microsoft.com/office/drawing/2016/5/10/chartex" xmlns:cx5="http://schemas.microsoft.com/office/drawing/2016/5/11/chartex" xmlns:cx6="http://schemas.microsoft.com/office/drawing/2016/5/12/chartex" xmlns:cx7="http://schemas.microsoft.com/office/drawing/2016/5/13/chartex" xmlns:cx8="http://schemas.microsoft.com/office/drawing/2016/5/14/chartex" xmlns:mc="http://schemas.openxmlformats.org/markup-compatibility/2006" xmlns:aink="http://schemas.microsoft.com/office/drawing/2016/ink" xmlns:am3d="http://schemas.microsoft.com/office/drawing/2017/model3d" xmlns:o="urn:schemas-microsoft-com:office:office" xmlns:r="http://schemas.openxmlformats.org/officeDocument/2006/relationships" xmlns:m="http://schemas.openxmlformats.org/officeDocument/2006/math" xmlns:v="urn:schemas-microsoft-com:vml" xmlns:wp14="http://schemas.microsoft.com/office/word/2010/wordprocessingDrawing" xmlns:wp="http://schemas.openxmlformats.org/drawingml/2006/wordprocessingDrawing" xmlns:w10="urn:schemas-microsoft-com:office:word" xmlns:w="http://schemas.openxmlformats.org/wordprocessingml/2006/main" xmlns:w14="http://schemas.microsoft.com/office/word/2010/wordml" xmlns:w15="http://schemas.microsoft.com/office/word/2012/wordml" xmlns:w16cid="http://schemas.microsoft.com/office/word/2016/wordml/cid" xmlns:w16se="http://schemas.microsoft.com/office/word/2015/wordml/symex" xmlns:wpg="http://schemas.microsoft.com/office/word/2010/wordprocessingGroup" xmlns:wpi="http://schemas.microsoft.com/office/word/2010/wordprocessingInk" xmlns:wne="http://schemas.microsoft.com/office/word/2006/wordml" xmlns:wps="http://schemas.microsoft.com/office/word/2010/wordprocessingShape" mc:Ignorable="w14 w15 w16se w16cid wp14">
+<w:ftr xmlns:wpc="http://schemas.microsoft.com/office/word/2010/wordprocessingCanvas" xmlns:cx="http://schemas.microsoft.com/office/drawing/2014/chartex" xmlns:cx1="http://schemas.microsoft.com/office/drawing/2015/9/8/chartex" xmlns:cx2="http://schemas.microsoft.com/office/drawing/2015/10/21/chartex" xmlns:cx3="http://schemas.microsoft.com/office/drawing/2016/5/9/chartex" xmlns:cx4="http://schemas.microsoft.com/office/drawing/2016/5/10/chartex" xmlns:cx5="http://schemas.microsoft.com/office/drawing/2016/5/11/chartex" xmlns:cx6="http://schemas.microsoft.com/office/drawing/2016/5/12/chartex" xmlns:cx7="http://schemas.microsoft.com/office/drawing/2016/5/13/chartex" xmlns:cx8="http://schemas.microsoft.com/office/drawing/2016/5/14/chartex" xmlns:mc="http://schemas.openxmlformats.org/markup-compatibility/2006" xmlns:aink="http://schemas.microsoft.com/office/drawing/2016/ink" xmlns:am3d="http://schemas.microsoft.com/office/drawing/2017/model3d" xmlns:o="urn:schemas-microsoft-com:office:office" xmlns:r="http://schemas.openxmlformats.org/officeDocument/2006/relationships" xmlns:m="http://schemas.openxmlformats.org/officeDocument/2006/math" xmlns:v="urn:schemas-microsoft-com:vml" xmlns:wp14="http://schemas.microsoft.com/office/word/2010/wordprocessingDrawing" xmlns:wp="http://schemas.openxmlformats.org/drawingml/2006/wordprocessingDrawing" xmlns:w10="urn:schemas-microsoft-com:office:word" xmlns:w="http://schemas.openxmlformats.org/wordprocessingml/2006/main" xmlns:w14="http://schemas.microsoft.com/office/word/2010/wordml" xmlns:w15="http://schemas.microsoft.com/office/word/2012/wordml" xmlns:w16cex="http://schemas.microsoft.com/office/word/2018/wordml/cex" xmlns:w16cid="http://schemas.microsoft.com/office/word/2016/wordml/cid" xmlns:w16="http://schemas.microsoft.com/office/word/2018/wordml" xmlns:w16se="http://schemas.microsoft.com/office/word/2015/wordml/symex" xmlns:wpg="http://schemas.microsoft.com/office/word/2010/wordprocessingGroup" xmlns:wpi="http://schemas.microsoft.com/office/word/2010/wordprocessingInk" xmlns:wne="http://schemas.microsoft.com/office/word/2006/wordml" xmlns:wps="http://schemas.microsoft.com/office/word/2010/wordprocessingShape" mc:Ignorable="w14 w15 w16se w16cid w16 w16cex wp14">
   <w:p>
     <w:pPr>
       <w:pStyle w:val="Piedepgina"/>
@@ -1067,7 +1125,7 @@
 </file>
 
 <file path=word/footnotes.xml><?xml version="1.0" encoding="utf-8"?>
-<w:footnotes xmlns:wpc="http://schemas.microsoft.com/office/word/2010/wordprocessingCanvas" xmlns:cx="http://schemas.microsoft.com/office/drawing/2014/chartex" xmlns:cx1="http://schemas.microsoft.com/office/drawing/2015/9/8/chartex" xmlns:cx2="http://schemas.microsoft.com/office/drawing/2015/10/21/chartex" xmlns:cx3="http://schemas.microsoft.com/office/drawing/2016/5/9/chartex" xmlns:cx4="http://schemas.microsoft.com/office/drawing/2016/5/10/chartex" xmlns:cx5="http://schemas.microsoft.com/office/drawing/2016/5/11/chartex" xmlns:cx6="http://schemas.microsoft.com/office/drawing/2016/5/12/chartex" xmlns:cx7="http://schemas.microsoft.com/office/drawing/2016/5/13/chartex" xmlns:cx8="http://schemas.microsoft.com/office/drawing/2016/5/14/chartex" xmlns:mc="http://schemas.openxmlformats.org/markup-compatibility/2006" xmlns:aink="http://schemas.microsoft.com/office/drawing/2016/ink" xmlns:am3d="http://schemas.microsoft.com/office/drawing/2017/model3d" xmlns:o="urn:schemas-microsoft-com:office:office" xmlns:r="http://schemas.openxmlformats.org/officeDocument/2006/relationships" xmlns:m="http://schemas.openxmlformats.org/officeDocument/2006/math" xmlns:v="urn:schemas-microsoft-com:vml" xmlns:wp14="http://schemas.microsoft.com/office/word/2010/wordprocessingDrawing" xmlns:wp="http://schemas.openxmlformats.org/drawingml/2006/wordprocessingDrawing" xmlns:w10="urn:schemas-microsoft-com:office:word" xmlns:w="http://schemas.openxmlformats.org/wordprocessingml/2006/main" xmlns:w14="http://schemas.microsoft.com/office/word/2010/wordml" xmlns:w15="http://schemas.microsoft.com/office/word/2012/wordml" xmlns:w16cid="http://schemas.microsoft.com/office/word/2016/wordml/cid" xmlns:w16se="http://schemas.microsoft.com/office/word/2015/wordml/symex" xmlns:wpg="http://schemas.microsoft.com/office/word/2010/wordprocessingGroup" xmlns:wpi="http://schemas.microsoft.com/office/word/2010/wordprocessingInk" xmlns:wne="http://schemas.microsoft.com/office/word/2006/wordml" xmlns:wps="http://schemas.microsoft.com/office/word/2010/wordprocessingShape" mc:Ignorable="w14 w15 w16se w16cid wp14">
+<w:footnotes xmlns:wpc="http://schemas.microsoft.com/office/word/2010/wordprocessingCanvas" xmlns:cx="http://schemas.microsoft.com/office/drawing/2014/chartex" xmlns:cx1="http://schemas.microsoft.com/office/drawing/2015/9/8/chartex" xmlns:cx2="http://schemas.microsoft.com/office/drawing/2015/10/21/chartex" xmlns:cx3="http://schemas.microsoft.com/office/drawing/2016/5/9/chartex" xmlns:cx4="http://schemas.microsoft.com/office/drawing/2016/5/10/chartex" xmlns:cx5="http://schemas.microsoft.com/office/drawing/2016/5/11/chartex" xmlns:cx6="http://schemas.microsoft.com/office/drawing/2016/5/12/chartex" xmlns:cx7="http://schemas.microsoft.com/office/drawing/2016/5/13/chartex" xmlns:cx8="http://schemas.microsoft.com/office/drawing/2016/5/14/chartex" xmlns:mc="http://schemas.openxmlformats.org/markup-compatibility/2006" xmlns:aink="http://schemas.microsoft.com/office/drawing/2016/ink" xmlns:am3d="http://schemas.microsoft.com/office/drawing/2017/model3d" xmlns:o="urn:schemas-microsoft-com:office:office" xmlns:r="http://schemas.openxmlformats.org/officeDocument/2006/relationships" xmlns:m="http://schemas.openxmlformats.org/officeDocument/2006/math" xmlns:v="urn:schemas-microsoft-com:vml" xmlns:wp14="http://schemas.microsoft.com/office/word/2010/wordprocessingDrawing" xmlns:wp="http://schemas.openxmlformats.org/drawingml/2006/wordprocessingDrawing" xmlns:w10="urn:schemas-microsoft-com:office:word" xmlns:w="http://schemas.openxmlformats.org/wordprocessingml/2006/main" xmlns:w14="http://schemas.microsoft.com/office/word/2010/wordml" xmlns:w15="http://schemas.microsoft.com/office/word/2012/wordml" xmlns:w16cex="http://schemas.microsoft.com/office/word/2018/wordml/cex" xmlns:w16cid="http://schemas.microsoft.com/office/word/2016/wordml/cid" xmlns:w16="http://schemas.microsoft.com/office/word/2018/wordml" xmlns:w16se="http://schemas.microsoft.com/office/word/2015/wordml/symex" xmlns:wpg="http://schemas.microsoft.com/office/word/2010/wordprocessingGroup" xmlns:wpi="http://schemas.microsoft.com/office/word/2010/wordprocessingInk" xmlns:wne="http://schemas.microsoft.com/office/word/2006/wordml" xmlns:wps="http://schemas.microsoft.com/office/word/2010/wordprocessingShape" mc:Ignorable="w14 w15 w16se w16cid w16 w16cex wp14">
   <w:footnote w:type="separator" w:id="-1">
     <w:p>
       <w:pPr>
@@ -1092,7 +1150,7 @@
 </file>
 
 <file path=word/header1.xml><?xml version="1.0" encoding="utf-8"?>
-<w:hdr xmlns:wpc="http://schemas.microsoft.com/office/word/2010/wordprocessingCanvas" xmlns:cx="http://schemas.microsoft.com/office/drawing/2014/chartex" xmlns:cx1="http://schemas.microsoft.com/office/drawing/2015/9/8/chartex" xmlns:cx2="http://schemas.microsoft.com/office/drawing/2015/10/21/chartex" xmlns:cx3="http://schemas.microsoft.com/office/drawing/2016/5/9/chartex" xmlns:cx4="http://schemas.microsoft.com/office/drawing/2016/5/10/chartex" xmlns:cx5="http://schemas.microsoft.com/office/drawing/2016/5/11/chartex" xmlns:cx6="http://schemas.microsoft.com/office/drawing/2016/5/12/chartex" xmlns:cx7="http://schemas.microsoft.com/office/drawing/2016/5/13/chartex" xmlns:cx8="http://schemas.microsoft.com/office/drawing/2016/5/14/chartex" xmlns:mc="http://schemas.openxmlformats.org/markup-compatibility/2006" xmlns:aink="http://schemas.microsoft.com/office/drawing/2016/ink" xmlns:am3d="http://schemas.microsoft.com/office/drawing/2017/model3d" xmlns:o="urn:schemas-microsoft-com:office:office" xmlns:r="http://schemas.openxmlformats.org/officeDocument/2006/relationships" xmlns:m="http://schemas.openxmlformats.org/officeDocument/2006/math" xmlns:v="urn:schemas-microsoft-com:vml" xmlns:wp14="http://schemas.microsoft.com/office/word/2010/wordprocessingDrawing" xmlns:wp="http://schemas.openxmlformats.org/drawingml/2006/wordprocessingDrawing" xmlns:w10="urn:schemas-microsoft-com:office:word" xmlns:w="http://schemas.openxmlformats.org/wordprocessingml/2006/main" xmlns:w14="http://schemas.microsoft.com/office/word/2010/wordml" xmlns:w15="http://schemas.microsoft.com/office/word/2012/wordml" xmlns:w16cid="http://schemas.microsoft.com/office/word/2016/wordml/cid" xmlns:w16se="http://schemas.microsoft.com/office/word/2015/wordml/symex" xmlns:wpg="http://schemas.microsoft.com/office/word/2010/wordprocessingGroup" xmlns:wpi="http://schemas.microsoft.com/office/word/2010/wordprocessingInk" xmlns:wne="http://schemas.microsoft.com/office/word/2006/wordml" xmlns:wps="http://schemas.microsoft.com/office/word/2010/wordprocessingShape" mc:Ignorable="w14 w15 w16se w16cid wp14">
+<w:hdr xmlns:wpc="http://schemas.microsoft.com/office/word/2010/wordprocessingCanvas" xmlns:cx="http://schemas.microsoft.com/office/drawing/2014/chartex" xmlns:cx1="http://schemas.microsoft.com/office/drawing/2015/9/8/chartex" xmlns:cx2="http://schemas.microsoft.com/office/drawing/2015/10/21/chartex" xmlns:cx3="http://schemas.microsoft.com/office/drawing/2016/5/9/chartex" xmlns:cx4="http://schemas.microsoft.com/office/drawing/2016/5/10/chartex" xmlns:cx5="http://schemas.microsoft.com/office/drawing/2016/5/11/chartex" xmlns:cx6="http://schemas.microsoft.com/office/drawing/2016/5/12/chartex" xmlns:cx7="http://schemas.microsoft.com/office/drawing/2016/5/13/chartex" xmlns:cx8="http://schemas.microsoft.com/office/drawing/2016/5/14/chartex" xmlns:mc="http://schemas.openxmlformats.org/markup-compatibility/2006" xmlns:aink="http://schemas.microsoft.com/office/drawing/2016/ink" xmlns:am3d="http://schemas.microsoft.com/office/drawing/2017/model3d" xmlns:o="urn:schemas-microsoft-com:office:office" xmlns:r="http://schemas.openxmlformats.org/officeDocument/2006/relationships" xmlns:m="http://schemas.openxmlformats.org/officeDocument/2006/math" xmlns:v="urn:schemas-microsoft-com:vml" xmlns:wp14="http://schemas.microsoft.com/office/word/2010/wordprocessingDrawing" xmlns:wp="http://schemas.openxmlformats.org/drawingml/2006/wordprocessingDrawing" xmlns:w10="urn:schemas-microsoft-com:office:word" xmlns:w="http://schemas.openxmlformats.org/wordprocessingml/2006/main" xmlns:w14="http://schemas.microsoft.com/office/word/2010/wordml" xmlns:w15="http://schemas.microsoft.com/office/word/2012/wordml" xmlns:w16cex="http://schemas.microsoft.com/office/word/2018/wordml/cex" xmlns:w16cid="http://schemas.microsoft.com/office/word/2016/wordml/cid" xmlns:w16="http://schemas.microsoft.com/office/word/2018/wordml" xmlns:w16se="http://schemas.microsoft.com/office/word/2015/wordml/symex" xmlns:wpg="http://schemas.microsoft.com/office/word/2010/wordprocessingGroup" xmlns:wpi="http://schemas.microsoft.com/office/word/2010/wordprocessingInk" xmlns:wne="http://schemas.microsoft.com/office/word/2006/wordml" xmlns:wps="http://schemas.microsoft.com/office/word/2010/wordprocessingShape" mc:Ignorable="w14 w15 w16se w16cid w16 w16cex wp14">
   <w:tbl>
     <w:tblPr>
       <w:tblW w:w="0" w:type="auto"/>
@@ -1138,7 +1196,7 @@
 </file>
 
 <file path=word/styles.xml><?xml version="1.0" encoding="utf-8"?>
-<w:styles xmlns:mc="http://schemas.openxmlformats.org/markup-compatibility/2006" xmlns:r="http://schemas.openxmlformats.org/officeDocument/2006/relationships" xmlns:w="http://schemas.openxmlformats.org/wordprocessingml/2006/main" xmlns:w14="http://schemas.microsoft.com/office/word/2010/wordml" xmlns:w15="http://schemas.microsoft.com/office/word/2012/wordml" xmlns:w16cid="http://schemas.microsoft.com/office/word/2016/wordml/cid" xmlns:w16se="http://schemas.microsoft.com/office/word/2015/wordml/symex" mc:Ignorable="w14 w15 w16se w16cid">
+<w:styles xmlns:mc="http://schemas.openxmlformats.org/markup-compatibility/2006" xmlns:r="http://schemas.openxmlformats.org/officeDocument/2006/relationships" xmlns:w="http://schemas.openxmlformats.org/wordprocessingml/2006/main" xmlns:w14="http://schemas.microsoft.com/office/word/2010/wordml" xmlns:w15="http://schemas.microsoft.com/office/word/2012/wordml" xmlns:w16cex="http://schemas.microsoft.com/office/word/2018/wordml/cex" xmlns:w16cid="http://schemas.microsoft.com/office/word/2016/wordml/cid" xmlns:w16="http://schemas.microsoft.com/office/word/2018/wordml" xmlns:w16se="http://schemas.microsoft.com/office/word/2015/wordml/symex" mc:Ignorable="w14 w15 w16se w16cid w16 w16cex">
   <w:docDefaults>
     <w:rPrDefault>
       <w:rPr>

</xml_diff>